<commit_message>
Add remove function For Course
1. remove function at function destroy() in CourseController.php
</commit_message>
<xml_diff>
--- a/SmsLaravelInfo.docx
+++ b/SmsLaravelInfo.docx
@@ -165,20 +165,8 @@
       </w:r>
     </w:p>
     <w:p/>
-    <w:p>
-      <w:pPr>
-        <w:rPr>
-          <w:rFonts w:hint="eastAsia"/>
-        </w:rPr>
-      </w:pPr>
-    </w:p>
-    <w:p>
-      <w:pPr>
-        <w:rPr>
-          <w:rFonts w:hint="eastAsia"/>
-        </w:rPr>
-      </w:pPr>
-    </w:p>
+    <w:p/>
+    <w:p/>
     <w:p>
       <w:pPr>
         <w:pStyle w:val="1"/>
@@ -410,20 +398,8 @@
       </w:r>
     </w:p>
     <w:p/>
-    <w:p>
-      <w:pPr>
-        <w:rPr>
-          <w:rFonts w:hint="eastAsia"/>
-        </w:rPr>
-      </w:pPr>
-    </w:p>
-    <w:p>
-      <w:pPr>
-        <w:rPr>
-          <w:rFonts w:hint="eastAsia"/>
-        </w:rPr>
-      </w:pPr>
-    </w:p>
+    <w:p/>
+    <w:p/>
     <w:p>
       <w:pPr>
         <w:pStyle w:val="1"/>
@@ -557,13 +533,7 @@
         <w:t xml:space="preserve">Sedd (php artisan db:seed) </w:t>
       </w:r>
     </w:p>
-    <w:p>
-      <w:pPr>
-        <w:rPr>
-          <w:rFonts w:hint="eastAsia"/>
-        </w:rPr>
-      </w:pPr>
-    </w:p>
+    <w:p/>
     <w:p>
       <w:pPr>
         <w:pStyle w:val="1"/>
@@ -835,13 +805,7 @@
     <w:p/>
     <w:p/>
     <w:p/>
-    <w:p>
-      <w:pPr>
-        <w:rPr>
-          <w:rFonts w:hint="eastAsia"/>
-        </w:rPr>
-      </w:pPr>
-    </w:p>
+    <w:p/>
     <w:p>
       <w:pPr>
         <w:pStyle w:val="ab"/>
@@ -961,13 +925,7 @@
         <w:t>$table-&gt;timestamps();</w:t>
       </w:r>
     </w:p>
-    <w:p>
-      <w:pPr>
-        <w:rPr>
-          <w:rFonts w:hint="eastAsia"/>
-        </w:rPr>
-      </w:pPr>
-    </w:p>
+    <w:p/>
     <w:p>
       <w:pPr>
         <w:pStyle w:val="ab"/>
@@ -995,9 +953,6 @@
           <w:numId w:val="4"/>
         </w:numPr>
         <w:ind w:leftChars="0"/>
-        <w:rPr>
-          <w:rFonts w:hint="eastAsia"/>
-        </w:rPr>
       </w:pPr>
       <w:r>
         <w:rPr>
@@ -1124,21 +1079,12 @@
           <w:numId w:val="4"/>
         </w:numPr>
         <w:ind w:leftChars="0"/>
-        <w:rPr>
-          <w:rFonts w:hint="eastAsia"/>
-        </w:rPr>
       </w:pPr>
       <w:r>
         <w:t xml:space="preserve">$table-&gt;timestamps(); </w:t>
       </w:r>
     </w:p>
-    <w:p>
-      <w:pPr>
-        <w:rPr>
-          <w:rFonts w:hint="eastAsia"/>
-        </w:rPr>
-      </w:pPr>
-    </w:p>
+    <w:p/>
     <w:p>
       <w:pPr>
         <w:pStyle w:val="ab"/>
@@ -1161,9 +1107,6 @@
           <w:numId w:val="4"/>
         </w:numPr>
         <w:ind w:leftChars="0"/>
-        <w:rPr>
-          <w:rFonts w:hint="eastAsia"/>
-        </w:rPr>
       </w:pPr>
       <w:r>
         <w:rPr>
@@ -1172,10 +1115,7 @@
         <w:t>T</w:t>
       </w:r>
       <w:r>
-        <w:t xml:space="preserve">able name = </w:t>
-      </w:r>
-      <w:r>
-        <w:t>courses</w:t>
+        <w:t>able name = courses</w:t>
       </w:r>
     </w:p>
     <w:p>
@@ -1295,13 +1235,7 @@
         <w:t>$table-&gt;timestamps();</w:t>
       </w:r>
     </w:p>
-    <w:p>
-      <w:pPr>
-        <w:rPr>
-          <w:rFonts w:hint="eastAsia"/>
-        </w:rPr>
-      </w:pPr>
-    </w:p>
+    <w:p/>
     <w:p>
       <w:pPr>
         <w:pStyle w:val="ab"/>
@@ -1323,9 +1257,6 @@
           <w:numId w:val="4"/>
         </w:numPr>
         <w:ind w:leftChars="0"/>
-        <w:rPr>
-          <w:rFonts w:hint="eastAsia"/>
-        </w:rPr>
       </w:pPr>
       <w:r>
         <w:rPr>
@@ -1334,10 +1265,7 @@
         <w:t>T</w:t>
       </w:r>
       <w:r>
-        <w:t xml:space="preserve">able name = </w:t>
-      </w:r>
-      <w:r>
-        <w:t>messages</w:t>
+        <w:t>able name = messages</w:t>
       </w:r>
     </w:p>
     <w:p>
@@ -1363,10 +1291,178 @@
         <w:ind w:leftChars="0"/>
       </w:pPr>
       <w:r>
+        <w:t>$table-&gt;integer('course_id');       //</w:t>
+      </w:r>
+      <w:r>
+        <w:t>FOREIGN KEY</w:t>
+      </w:r>
+    </w:p>
+    <w:p>
+      <w:pPr>
+        <w:pStyle w:val="ab"/>
+        <w:numPr>
+          <w:ilvl w:val="1"/>
+          <w:numId w:val="4"/>
+        </w:numPr>
+        <w:ind w:leftChars="0"/>
+      </w:pPr>
+      <w:r>
+        <w:t>$table-&gt;integer('student_id');</w:t>
+      </w:r>
+      <w:r>
+        <w:tab/>
+      </w:r>
+      <w:r>
+        <w:tab/>
+        <w:t xml:space="preserve">  //</w:t>
+      </w:r>
+      <w:r>
+        <w:t>FOREIGN KEY</w:t>
+      </w:r>
+    </w:p>
+    <w:p>
+      <w:pPr>
+        <w:pStyle w:val="ab"/>
+        <w:numPr>
+          <w:ilvl w:val="1"/>
+          <w:numId w:val="4"/>
+        </w:numPr>
+        <w:ind w:leftChars="0"/>
+      </w:pPr>
+      <w:r>
+        <w:t>$table-&gt;string('from');</w:t>
+      </w:r>
+    </w:p>
+    <w:p>
+      <w:pPr>
+        <w:pStyle w:val="ab"/>
+        <w:numPr>
+          <w:ilvl w:val="1"/>
+          <w:numId w:val="4"/>
+        </w:numPr>
+        <w:ind w:leftChars="0"/>
+      </w:pPr>
+      <w:r>
+        <w:t>$table-&gt;string('to');</w:t>
+      </w:r>
+    </w:p>
+    <w:p>
+      <w:pPr>
+        <w:pStyle w:val="ab"/>
+        <w:numPr>
+          <w:ilvl w:val="1"/>
+          <w:numId w:val="4"/>
+        </w:numPr>
+        <w:ind w:leftChars="0"/>
+      </w:pPr>
+      <w:r>
+        <w:t>$table-&gt;text('content');</w:t>
+      </w:r>
+    </w:p>
+    <w:p>
+      <w:pPr>
+        <w:pStyle w:val="ab"/>
+        <w:numPr>
+          <w:ilvl w:val="1"/>
+          <w:numId w:val="4"/>
+        </w:numPr>
+        <w:ind w:leftChars="0"/>
+      </w:pPr>
+      <w:r>
+        <w:t>$table-&gt;string('delivertype');</w:t>
+      </w:r>
+    </w:p>
+    <w:p>
+      <w:pPr>
+        <w:pStyle w:val="ab"/>
+        <w:numPr>
+          <w:ilvl w:val="1"/>
+          <w:numId w:val="4"/>
+        </w:numPr>
+        <w:ind w:leftChars="0"/>
+      </w:pPr>
+      <w:r>
+        <w:t>$table-&gt;timestamps();</w:t>
+      </w:r>
+    </w:p>
+    <w:p/>
+    <w:p>
+      <w:pPr>
+        <w:pStyle w:val="ab"/>
+        <w:numPr>
+          <w:ilvl w:val="0"/>
+          <w:numId w:val="4"/>
+        </w:numPr>
+        <w:ind w:leftChars="0"/>
+      </w:pPr>
+      <w:r>
+        <w:t>CourseStudent</w:t>
+      </w:r>
+      <w:r>
+        <w:t xml:space="preserve">                      //</w:t>
+      </w:r>
+      <w:r>
+        <w:rPr>
+          <w:rFonts w:hint="eastAsia"/>
+        </w:rPr>
+        <w:t>處理學生與課程的多對多關係</w:t>
+      </w:r>
+    </w:p>
+    <w:p>
+      <w:pPr>
+        <w:pStyle w:val="ab"/>
+        <w:numPr>
+          <w:ilvl w:val="1"/>
+          <w:numId w:val="4"/>
+        </w:numPr>
+        <w:ind w:leftChars="0"/>
+      </w:pPr>
+      <w:r>
+        <w:rPr>
+          <w:rFonts w:hint="eastAsia"/>
+        </w:rPr>
+        <w:t>T</w:t>
+      </w:r>
+      <w:r>
+        <w:t>able name =</w:t>
+      </w:r>
+      <w:r>
+        <w:t>courses_students</w:t>
+      </w:r>
+    </w:p>
+    <w:p>
+      <w:pPr>
+        <w:pStyle w:val="ab"/>
+        <w:numPr>
+          <w:ilvl w:val="1"/>
+          <w:numId w:val="4"/>
+        </w:numPr>
+        <w:ind w:leftChars="0"/>
+      </w:pPr>
+      <w:r>
+        <w:t>$table-&gt;increments('id');</w:t>
+      </w:r>
+    </w:p>
+    <w:p>
+      <w:pPr>
+        <w:pStyle w:val="ab"/>
+        <w:numPr>
+          <w:ilvl w:val="1"/>
+          <w:numId w:val="4"/>
+        </w:numPr>
+        <w:ind w:leftChars="0"/>
+      </w:pPr>
+      <w:r>
         <w:t>$table-&gt;integer('course_id');</w:t>
       </w:r>
       <w:r>
-        <w:t xml:space="preserve">       //</w:t>
+        <w:rPr>
+          <w:rFonts w:hint="eastAsia"/>
+        </w:rPr>
+        <w:t xml:space="preserve">       </w:t>
+      </w:r>
+      <w:r>
+        <w:t>//</w:t>
       </w:r>
       <w:r>
         <w:t>FOREIGN KEY</w:t>
@@ -1382,14 +1478,22 @@
         <w:ind w:leftChars="0"/>
       </w:pPr>
       <w:r>
-        <w:t>$table-&gt;integer('student_id');</w:t>
-      </w:r>
-      <w:r>
-        <w:tab/>
-      </w:r>
-      <w:r>
-        <w:tab/>
-        <w:t xml:space="preserve">  </w:t>
+        <w:t>$table-&gt;integer('student_id')</w:t>
+      </w:r>
+      <w:r>
+        <w:t>;</w:t>
+      </w:r>
+      <w:r>
+        <w:rPr>
+          <w:rFonts w:hint="eastAsia"/>
+        </w:rPr>
+        <w:t xml:space="preserve">     </w:t>
+      </w:r>
+      <w:r>
+        <w:rPr>
+          <w:rFonts w:hint="eastAsia"/>
+        </w:rPr>
+        <w:t xml:space="preserve"> </w:t>
       </w:r>
       <w:r>
         <w:t>//</w:t>
@@ -1397,57 +1501,8 @@
       <w:r>
         <w:t>FOREIGN KEY</w:t>
       </w:r>
-    </w:p>
-    <w:p>
-      <w:pPr>
-        <w:pStyle w:val="ab"/>
-        <w:numPr>
-          <w:ilvl w:val="1"/>
-          <w:numId w:val="4"/>
-        </w:numPr>
-        <w:ind w:leftChars="0"/>
-      </w:pPr>
-      <w:r>
-        <w:t>$table-&gt;string('from');</w:t>
-      </w:r>
-    </w:p>
-    <w:p>
-      <w:pPr>
-        <w:pStyle w:val="ab"/>
-        <w:numPr>
-          <w:ilvl w:val="1"/>
-          <w:numId w:val="4"/>
-        </w:numPr>
-        <w:ind w:leftChars="0"/>
-      </w:pPr>
-      <w:r>
-        <w:t>$table-&gt;string('to');</w:t>
-      </w:r>
-    </w:p>
-    <w:p>
-      <w:pPr>
-        <w:pStyle w:val="ab"/>
-        <w:numPr>
-          <w:ilvl w:val="1"/>
-          <w:numId w:val="4"/>
-        </w:numPr>
-        <w:ind w:leftChars="0"/>
-      </w:pPr>
-      <w:r>
-        <w:t>$table-&gt;text('content');</w:t>
-      </w:r>
-    </w:p>
-    <w:p>
-      <w:pPr>
-        <w:pStyle w:val="ab"/>
-        <w:numPr>
-          <w:ilvl w:val="1"/>
-          <w:numId w:val="4"/>
-        </w:numPr>
-        <w:ind w:leftChars="0"/>
-      </w:pPr>
-      <w:r>
-        <w:t>$table-&gt;string('delivertype');</w:t>
+      <w:r>
+        <w:t>;</w:t>
       </w:r>
     </w:p>
     <w:p>
@@ -1462,155 +1517,6 @@
       <w:r>
         <w:t>$table-&gt;timestamps();</w:t>
       </w:r>
-    </w:p>
-    <w:p>
-      <w:pPr>
-        <w:rPr>
-          <w:rFonts w:hint="eastAsia"/>
-        </w:rPr>
-      </w:pPr>
-    </w:p>
-    <w:p>
-      <w:pPr>
-        <w:pStyle w:val="ab"/>
-        <w:numPr>
-          <w:ilvl w:val="0"/>
-          <w:numId w:val="4"/>
-        </w:numPr>
-        <w:ind w:leftChars="0"/>
-      </w:pPr>
-      <w:r>
-        <w:t>CourseStudent</w:t>
-      </w:r>
-      <w:r>
-        <w:t xml:space="preserve">                      //</w:t>
-      </w:r>
-      <w:r>
-        <w:rPr>
-          <w:rFonts w:hint="eastAsia"/>
-        </w:rPr>
-        <w:t>處理學生與課程的多對多關係</w:t>
-      </w:r>
-    </w:p>
-    <w:p>
-      <w:pPr>
-        <w:pStyle w:val="ab"/>
-        <w:numPr>
-          <w:ilvl w:val="1"/>
-          <w:numId w:val="4"/>
-        </w:numPr>
-        <w:ind w:leftChars="0"/>
-      </w:pPr>
-      <w:r>
-        <w:rPr>
-          <w:rFonts w:hint="eastAsia"/>
-        </w:rPr>
-        <w:t>T</w:t>
-      </w:r>
-      <w:r>
-        <w:t>able name =</w:t>
-      </w:r>
-      <w:r>
-        <w:t>courses_students</w:t>
-      </w:r>
-    </w:p>
-    <w:p>
-      <w:pPr>
-        <w:pStyle w:val="ab"/>
-        <w:numPr>
-          <w:ilvl w:val="1"/>
-          <w:numId w:val="4"/>
-        </w:numPr>
-        <w:ind w:leftChars="0"/>
-      </w:pPr>
-      <w:r>
-        <w:t>$table-&gt;increments('id');</w:t>
-      </w:r>
-    </w:p>
-    <w:p>
-      <w:pPr>
-        <w:pStyle w:val="ab"/>
-        <w:numPr>
-          <w:ilvl w:val="1"/>
-          <w:numId w:val="4"/>
-        </w:numPr>
-        <w:ind w:leftChars="0"/>
-      </w:pPr>
-      <w:r>
-        <w:t>$table-&gt;integer('course_id');</w:t>
-      </w:r>
-      <w:r>
-        <w:rPr>
-          <w:rFonts w:hint="eastAsia"/>
-        </w:rPr>
-        <w:t xml:space="preserve">       </w:t>
-      </w:r>
-      <w:r>
-        <w:t>//</w:t>
-      </w:r>
-      <w:r>
-        <w:t>FOREIGN KEY</w:t>
-      </w:r>
-    </w:p>
-    <w:p>
-      <w:pPr>
-        <w:pStyle w:val="ab"/>
-        <w:numPr>
-          <w:ilvl w:val="1"/>
-          <w:numId w:val="4"/>
-        </w:numPr>
-        <w:ind w:leftChars="0"/>
-      </w:pPr>
-      <w:r>
-        <w:t>$table-&gt;integer('student_id')</w:t>
-      </w:r>
-      <w:r>
-        <w:t>;</w:t>
-      </w:r>
-      <w:r>
-        <w:rPr>
-          <w:rFonts w:hint="eastAsia"/>
-        </w:rPr>
-        <w:t xml:space="preserve">     </w:t>
-      </w:r>
-      <w:r>
-        <w:rPr>
-          <w:rFonts w:hint="eastAsia"/>
-        </w:rPr>
-        <w:t xml:space="preserve"> </w:t>
-      </w:r>
-      <w:r>
-        <w:t>//</w:t>
-      </w:r>
-      <w:r>
-        <w:t>FOREIGN KEY</w:t>
-      </w:r>
-      <w:r>
-        <w:t>;</w:t>
-      </w:r>
-    </w:p>
-    <w:p>
-      <w:pPr>
-        <w:pStyle w:val="ab"/>
-        <w:numPr>
-          <w:ilvl w:val="1"/>
-          <w:numId w:val="4"/>
-        </w:numPr>
-        <w:ind w:leftChars="0"/>
-        <w:rPr>
-          <w:rFonts w:hint="eastAsia"/>
-        </w:rPr>
-      </w:pPr>
-      <w:r>
-        <w:t>$table-&gt;timestamps();</w:t>
-      </w:r>
-    </w:p>
-    <w:p>
-      <w:pPr>
-        <w:rPr>
-          <w:rFonts w:hint="eastAsia"/>
-        </w:rPr>
-      </w:pPr>
     </w:p>
     <w:p/>
     <w:p/>
@@ -1619,13 +1525,8 @@
     <w:p/>
     <w:p/>
     <w:p/>
-    <w:p>
-      <w:pPr>
-        <w:rPr>
-          <w:rFonts w:hint="eastAsia"/>
-        </w:rPr>
-      </w:pPr>
-    </w:p>
+    <w:p/>
+    <w:p/>
     <w:p>
       <w:pPr>
         <w:pStyle w:val="1"/>
@@ -1633,6 +1534,7 @@
         <w:ind w:firstLineChars="50" w:firstLine="220"/>
         <w:rPr>
           <w:rStyle w:val="10"/>
+          <w:rFonts w:hint="eastAsia"/>
           <w:sz w:val="24"/>
           <w:szCs w:val="24"/>
         </w:rPr>
@@ -1646,9 +1548,379 @@
           <w:szCs w:val="44"/>
         </w:rPr>
         <w:lastRenderedPageBreak/>
-        <w:t>Feature</w:t>
-      </w:r>
-      <w:r>
+        <w:t xml:space="preserve">Feature                      </w:t>
+      </w:r>
+      <w:r>
+        <w:rPr>
+          <w:rStyle w:val="10"/>
+          <w:sz w:val="24"/>
+          <w:szCs w:val="24"/>
+        </w:rPr>
+        <w:t>2015/05/1</w:t>
+      </w:r>
+      <w:r>
+        <w:rPr>
+          <w:rStyle w:val="10"/>
+          <w:rFonts w:hint="eastAsia"/>
+          <w:sz w:val="24"/>
+          <w:szCs w:val="24"/>
+        </w:rPr>
+        <w:t>2</w:t>
+      </w:r>
+      <w:bookmarkStart w:id="6" w:name="_GoBack"/>
+      <w:bookmarkEnd w:id="6"/>
+    </w:p>
+    <w:p>
+      <w:pPr>
+        <w:pStyle w:val="ab"/>
+        <w:numPr>
+          <w:ilvl w:val="0"/>
+          <w:numId w:val="3"/>
+        </w:numPr>
+        <w:ind w:leftChars="0"/>
+      </w:pPr>
+      <w:r>
+        <w:rPr>
+          <w:rFonts w:hint="eastAsia"/>
+        </w:rPr>
+        <w:t>透過</w:t>
+      </w:r>
+      <w:r>
+        <w:rPr>
+          <w:rFonts w:hint="eastAsia"/>
+        </w:rPr>
+        <w:t>migrate</w:t>
+      </w:r>
+      <w:r>
+        <w:rPr>
+          <w:rFonts w:hint="eastAsia"/>
+        </w:rPr>
+        <w:t>建立測試資料表</w:t>
+      </w:r>
+    </w:p>
+    <w:p>
+      <w:pPr>
+        <w:pStyle w:val="ab"/>
+        <w:numPr>
+          <w:ilvl w:val="0"/>
+          <w:numId w:val="3"/>
+        </w:numPr>
+        <w:ind w:leftChars="0"/>
+      </w:pPr>
+      <w:r>
+        <w:rPr>
+          <w:rFonts w:hint="eastAsia"/>
+        </w:rPr>
+        <w:t>透過</w:t>
+      </w:r>
+      <w:r>
+        <w:rPr>
+          <w:rFonts w:hint="eastAsia"/>
+        </w:rPr>
+        <w:t>S</w:t>
+      </w:r>
+      <w:r>
+        <w:t>eeder</w:t>
+      </w:r>
+      <w:r>
+        <w:rPr>
+          <w:rFonts w:hint="eastAsia"/>
+        </w:rPr>
+        <w:t>建立測試資料</w:t>
+      </w:r>
+    </w:p>
+    <w:p>
+      <w:pPr>
+        <w:pStyle w:val="ab"/>
+        <w:numPr>
+          <w:ilvl w:val="0"/>
+          <w:numId w:val="3"/>
+        </w:numPr>
+        <w:ind w:leftChars="0"/>
+      </w:pPr>
+      <w:r>
+        <w:rPr>
+          <w:rFonts w:hint="eastAsia"/>
+        </w:rPr>
+        <w:t>使用</w:t>
+      </w:r>
+      <w:r>
+        <w:rPr>
+          <w:rFonts w:hint="eastAsia"/>
+        </w:rPr>
+        <w:t>L</w:t>
+      </w:r>
+      <w:r>
+        <w:t>aravel</w:t>
+      </w:r>
+      <w:r>
+        <w:rPr>
+          <w:rFonts w:hint="eastAsia"/>
+        </w:rPr>
+        <w:t>自帶登入系統</w:t>
+      </w:r>
+    </w:p>
+    <w:p>
+      <w:pPr>
+        <w:pStyle w:val="ab"/>
+        <w:numPr>
+          <w:ilvl w:val="0"/>
+          <w:numId w:val="3"/>
+        </w:numPr>
+        <w:ind w:leftChars="0"/>
+      </w:pPr>
+      <w:r>
+        <w:rPr>
+          <w:rFonts w:hint="eastAsia"/>
+        </w:rPr>
+        <w:t>使用</w:t>
+      </w:r>
+      <w:r>
+        <w:rPr>
+          <w:rFonts w:hint="eastAsia"/>
+        </w:rPr>
+        <w:t>Laravel</w:t>
+      </w:r>
+      <w:r>
+        <w:rPr>
+          <w:rFonts w:hint="eastAsia"/>
+        </w:rPr>
+        <w:t>自帶</w:t>
+      </w:r>
+      <w:r>
+        <w:rPr>
+          <w:rFonts w:hint="eastAsia"/>
+        </w:rPr>
+        <w:t>A</w:t>
+      </w:r>
+      <w:r>
+        <w:t>pp Title Bar</w:t>
+      </w:r>
+    </w:p>
+    <w:p>
+      <w:pPr>
+        <w:pStyle w:val="ab"/>
+        <w:numPr>
+          <w:ilvl w:val="0"/>
+          <w:numId w:val="3"/>
+        </w:numPr>
+        <w:ind w:leftChars="0"/>
+      </w:pPr>
+      <w:r>
+        <w:rPr>
+          <w:rFonts w:hint="eastAsia"/>
+        </w:rPr>
+        <w:t>獨立頁面</w:t>
+      </w:r>
+      <w:r>
+        <w:rPr>
+          <w:rFonts w:hint="eastAsia"/>
+        </w:rPr>
+        <w:t xml:space="preserve"> H</w:t>
+      </w:r>
+      <w:r>
+        <w:t>ome</w:t>
+      </w:r>
+      <w:r>
+        <w:rPr>
+          <w:rFonts w:hint="eastAsia"/>
+        </w:rPr>
+        <w:t>、</w:t>
+      </w:r>
+      <w:r>
+        <w:rPr>
+          <w:rFonts w:hint="eastAsia"/>
+        </w:rPr>
+        <w:t>Course List</w:t>
+      </w:r>
+      <w:r>
+        <w:rPr>
+          <w:rFonts w:hint="eastAsia"/>
+        </w:rPr>
+        <w:t>、</w:t>
+      </w:r>
+      <w:r>
+        <w:rPr>
+          <w:rFonts w:hint="eastAsia"/>
+        </w:rPr>
+        <w:t>Student List</w:t>
+      </w:r>
+      <w:r>
+        <w:rPr>
+          <w:rFonts w:hint="eastAsia"/>
+        </w:rPr>
+        <w:t>、</w:t>
+      </w:r>
+      <w:r>
+        <w:rPr>
+          <w:rFonts w:hint="eastAsia"/>
+        </w:rPr>
+        <w:t>M</w:t>
+      </w:r>
+      <w:r>
+        <w:t>essage State</w:t>
+      </w:r>
+      <w:r>
+        <w:rPr>
+          <w:rFonts w:hint="eastAsia"/>
+        </w:rPr>
+        <w:t>、</w:t>
+      </w:r>
+      <w:r>
+        <w:rPr>
+          <w:rFonts w:hint="eastAsia"/>
+        </w:rPr>
+        <w:t>S</w:t>
+      </w:r>
+      <w:r>
+        <w:t>ystem Setting</w:t>
+      </w:r>
+    </w:p>
+    <w:p>
+      <w:pPr>
+        <w:pStyle w:val="ab"/>
+        <w:numPr>
+          <w:ilvl w:val="0"/>
+          <w:numId w:val="3"/>
+        </w:numPr>
+        <w:ind w:leftChars="0"/>
+      </w:pPr>
+      <w:r>
+        <w:t>Home</w:t>
+      </w:r>
+      <w:r>
+        <w:rPr>
+          <w:rFonts w:hint="eastAsia"/>
+        </w:rPr>
+        <w:t xml:space="preserve">　　</w:t>
+      </w:r>
+      <w:r>
+        <w:rPr>
+          <w:rFonts w:hint="eastAsia"/>
+        </w:rPr>
+        <w:t xml:space="preserve">    </w:t>
+      </w:r>
+      <w:r>
+        <w:rPr>
+          <w:rFonts w:hint="eastAsia"/>
+        </w:rPr>
+        <w:t>頁面：顯示歡迎首頁</w:t>
+      </w:r>
+    </w:p>
+    <w:p>
+      <w:pPr>
+        <w:pStyle w:val="ab"/>
+        <w:numPr>
+          <w:ilvl w:val="0"/>
+          <w:numId w:val="3"/>
+        </w:numPr>
+        <w:ind w:leftChars="0"/>
+      </w:pPr>
+      <w:r>
+        <w:rPr>
+          <w:rFonts w:hint="eastAsia"/>
+        </w:rPr>
+        <w:t>C</w:t>
+      </w:r>
+      <w:r>
+        <w:t>ourse List</w:t>
+      </w:r>
+      <w:r>
+        <w:rPr>
+          <w:rFonts w:hint="eastAsia"/>
+        </w:rPr>
+        <w:t xml:space="preserve">    </w:t>
+      </w:r>
+      <w:r>
+        <w:rPr>
+          <w:rFonts w:hint="eastAsia"/>
+        </w:rPr>
+        <w:t>頁面：顯示該補習班所有課程</w:t>
+      </w:r>
+    </w:p>
+    <w:p>
+      <w:pPr>
+        <w:pStyle w:val="ab"/>
+        <w:numPr>
+          <w:ilvl w:val="0"/>
+          <w:numId w:val="3"/>
+        </w:numPr>
+        <w:ind w:leftChars="0"/>
+      </w:pPr>
+      <w:r>
+        <w:rPr>
+          <w:rFonts w:hint="eastAsia"/>
+        </w:rPr>
+        <w:t>S</w:t>
+      </w:r>
+      <w:r>
+        <w:t xml:space="preserve">tudent List   </w:t>
+      </w:r>
+      <w:r>
+        <w:rPr>
+          <w:rFonts w:hint="eastAsia"/>
+        </w:rPr>
+        <w:t>頁面：顯示該補習班所有學生</w:t>
+      </w:r>
+    </w:p>
+    <w:p>
+      <w:pPr>
+        <w:pStyle w:val="ab"/>
+        <w:numPr>
+          <w:ilvl w:val="0"/>
+          <w:numId w:val="3"/>
+        </w:numPr>
+        <w:ind w:leftChars="0"/>
+      </w:pPr>
+      <w:r>
+        <w:rPr>
+          <w:rFonts w:hint="eastAsia"/>
+        </w:rPr>
+        <w:t>Messa</w:t>
+      </w:r>
+      <w:r>
+        <w:t>ge State</w:t>
+      </w:r>
+      <w:r>
+        <w:rPr>
+          <w:rFonts w:hint="eastAsia"/>
+        </w:rPr>
+        <w:t xml:space="preserve"> </w:t>
+      </w:r>
+      <w:r>
+        <w:rPr>
+          <w:rFonts w:hint="eastAsia"/>
+        </w:rPr>
+        <w:t>頁面：顯示該補習班所有簡訊狀態</w:t>
+      </w:r>
+    </w:p>
+    <w:p>
+      <w:pPr>
+        <w:pStyle w:val="ab"/>
+        <w:numPr>
+          <w:ilvl w:val="0"/>
+          <w:numId w:val="3"/>
+        </w:numPr>
+        <w:ind w:leftChars="0"/>
+      </w:pPr>
+      <w:r>
+        <w:rPr>
+          <w:rFonts w:hint="eastAsia"/>
+        </w:rPr>
+        <w:t xml:space="preserve">System Setting </w:t>
+      </w:r>
+      <w:r>
+        <w:rPr>
+          <w:rFonts w:hint="eastAsia"/>
+        </w:rPr>
+        <w:t>頁面：顯示本系統設定畫面、簡訊發送測試功能等</w:t>
+      </w:r>
+    </w:p>
+    <w:p>
+      <w:pPr>
+        <w:pStyle w:val="1"/>
+        <w:spacing w:line="480" w:lineRule="auto"/>
+        <w:ind w:firstLineChars="50" w:firstLine="220"/>
         <w:rPr>
           <w:rStyle w:val="10"/>
           <w:b/>
@@ -1656,374 +1928,19 @@
           <w:sz w:val="44"/>
           <w:szCs w:val="44"/>
         </w:rPr>
-        <w:t xml:space="preserve">                      </w:t>
-      </w:r>
+      </w:pPr>
       <w:r>
         <w:rPr>
           <w:rStyle w:val="10"/>
-          <w:sz w:val="24"/>
-          <w:szCs w:val="24"/>
-        </w:rPr>
-        <w:t>2015/05/11</w:t>
-      </w:r>
-    </w:p>
-    <w:p>
-      <w:pPr>
-        <w:pStyle w:val="ab"/>
-        <w:numPr>
-          <w:ilvl w:val="0"/>
-          <w:numId w:val="3"/>
-        </w:numPr>
-        <w:ind w:leftChars="0"/>
-        <w:rPr>
-          <w:rFonts w:hint="eastAsia"/>
-        </w:rPr>
-      </w:pPr>
-      <w:r>
-        <w:rPr>
-          <w:rFonts w:hint="eastAsia"/>
-        </w:rPr>
-        <w:t>透過</w:t>
-      </w:r>
-      <w:r>
-        <w:rPr>
-          <w:rFonts w:hint="eastAsia"/>
-        </w:rPr>
-        <w:t>migrate</w:t>
-      </w:r>
-      <w:r>
-        <w:rPr>
-          <w:rFonts w:hint="eastAsia"/>
-        </w:rPr>
-        <w:t>建立測試資料表</w:t>
-      </w:r>
-    </w:p>
-    <w:p>
-      <w:pPr>
-        <w:pStyle w:val="ab"/>
-        <w:numPr>
-          <w:ilvl w:val="0"/>
-          <w:numId w:val="3"/>
-        </w:numPr>
-        <w:ind w:leftChars="0"/>
-      </w:pPr>
-      <w:r>
-        <w:rPr>
-          <w:rFonts w:hint="eastAsia"/>
-        </w:rPr>
-        <w:t>透過</w:t>
-      </w:r>
-      <w:r>
-        <w:rPr>
-          <w:rFonts w:hint="eastAsia"/>
+          <w:rFonts w:hint="eastAsia"/>
+          <w:b/>
+          <w:bCs/>
+          <w:sz w:val="44"/>
+          <w:szCs w:val="44"/>
         </w:rPr>
         <w:t>S</w:t>
       </w:r>
       <w:r>
-        <w:t>eeder</w:t>
-      </w:r>
-      <w:r>
-        <w:rPr>
-          <w:rFonts w:hint="eastAsia"/>
-        </w:rPr>
-        <w:t>建立測試資料</w:t>
-      </w:r>
-    </w:p>
-    <w:p>
-      <w:pPr>
-        <w:pStyle w:val="ab"/>
-        <w:numPr>
-          <w:ilvl w:val="0"/>
-          <w:numId w:val="3"/>
-        </w:numPr>
-        <w:ind w:leftChars="0"/>
-      </w:pPr>
-      <w:r>
-        <w:rPr>
-          <w:rFonts w:hint="eastAsia"/>
-        </w:rPr>
-        <w:t>使用</w:t>
-      </w:r>
-      <w:r>
-        <w:rPr>
-          <w:rFonts w:hint="eastAsia"/>
-        </w:rPr>
-        <w:t>L</w:t>
-      </w:r>
-      <w:r>
-        <w:t>aravel</w:t>
-      </w:r>
-      <w:r>
-        <w:rPr>
-          <w:rFonts w:hint="eastAsia"/>
-        </w:rPr>
-        <w:t>自帶登入系統</w:t>
-      </w:r>
-    </w:p>
-    <w:p>
-      <w:pPr>
-        <w:pStyle w:val="ab"/>
-        <w:numPr>
-          <w:ilvl w:val="0"/>
-          <w:numId w:val="3"/>
-        </w:numPr>
-        <w:ind w:leftChars="0"/>
-      </w:pPr>
-      <w:r>
-        <w:rPr>
-          <w:rFonts w:hint="eastAsia"/>
-        </w:rPr>
-        <w:t>使用</w:t>
-      </w:r>
-      <w:r>
-        <w:rPr>
-          <w:rFonts w:hint="eastAsia"/>
-        </w:rPr>
-        <w:t>Laravel</w:t>
-      </w:r>
-      <w:r>
-        <w:rPr>
-          <w:rFonts w:hint="eastAsia"/>
-        </w:rPr>
-        <w:t>自帶</w:t>
-      </w:r>
-      <w:r>
-        <w:rPr>
-          <w:rFonts w:hint="eastAsia"/>
-        </w:rPr>
-        <w:t>A</w:t>
-      </w:r>
-      <w:r>
-        <w:t>pp Title Bar</w:t>
-      </w:r>
-    </w:p>
-    <w:p>
-      <w:pPr>
-        <w:pStyle w:val="ab"/>
-        <w:numPr>
-          <w:ilvl w:val="0"/>
-          <w:numId w:val="3"/>
-        </w:numPr>
-        <w:ind w:leftChars="0"/>
-      </w:pPr>
-      <w:r>
-        <w:rPr>
-          <w:rFonts w:hint="eastAsia"/>
-        </w:rPr>
-        <w:t>獨立頁面</w:t>
-      </w:r>
-      <w:r>
-        <w:rPr>
-          <w:rFonts w:hint="eastAsia"/>
-        </w:rPr>
-        <w:t xml:space="preserve"> H</w:t>
-      </w:r>
-      <w:r>
-        <w:t>ome</w:t>
-      </w:r>
-      <w:r>
-        <w:rPr>
-          <w:rFonts w:hint="eastAsia"/>
-        </w:rPr>
-        <w:t>、</w:t>
-      </w:r>
-      <w:r>
-        <w:rPr>
-          <w:rFonts w:hint="eastAsia"/>
-        </w:rPr>
-        <w:t>Course List</w:t>
-      </w:r>
-      <w:r>
-        <w:rPr>
-          <w:rFonts w:hint="eastAsia"/>
-        </w:rPr>
-        <w:t>、</w:t>
-      </w:r>
-      <w:r>
-        <w:rPr>
-          <w:rFonts w:hint="eastAsia"/>
-        </w:rPr>
-        <w:t>Student List</w:t>
-      </w:r>
-      <w:r>
-        <w:rPr>
-          <w:rFonts w:hint="eastAsia"/>
-        </w:rPr>
-        <w:t>、</w:t>
-      </w:r>
-      <w:r>
-        <w:rPr>
-          <w:rFonts w:hint="eastAsia"/>
-        </w:rPr>
-        <w:t>M</w:t>
-      </w:r>
-      <w:r>
-        <w:t>essage State</w:t>
-      </w:r>
-      <w:r>
-        <w:rPr>
-          <w:rFonts w:hint="eastAsia"/>
-        </w:rPr>
-        <w:t>、</w:t>
-      </w:r>
-      <w:r>
-        <w:rPr>
-          <w:rFonts w:hint="eastAsia"/>
-        </w:rPr>
-        <w:t>S</w:t>
-      </w:r>
-      <w:r>
-        <w:t>ystem Setting</w:t>
-      </w:r>
-    </w:p>
-    <w:p>
-      <w:pPr>
-        <w:pStyle w:val="ab"/>
-        <w:numPr>
-          <w:ilvl w:val="0"/>
-          <w:numId w:val="3"/>
-        </w:numPr>
-        <w:ind w:leftChars="0"/>
-      </w:pPr>
-      <w:r>
-        <w:t>Home</w:t>
-      </w:r>
-      <w:r>
-        <w:rPr>
-          <w:rFonts w:hint="eastAsia"/>
-        </w:rPr>
-        <w:t xml:space="preserve">　　</w:t>
-      </w:r>
-      <w:r>
-        <w:rPr>
-          <w:rFonts w:hint="eastAsia"/>
-        </w:rPr>
-        <w:t xml:space="preserve">    </w:t>
-      </w:r>
-      <w:r>
-        <w:rPr>
-          <w:rFonts w:hint="eastAsia"/>
-        </w:rPr>
-        <w:t>頁面：顯示歡迎首頁</w:t>
-      </w:r>
-    </w:p>
-    <w:p>
-      <w:pPr>
-        <w:pStyle w:val="ab"/>
-        <w:numPr>
-          <w:ilvl w:val="0"/>
-          <w:numId w:val="3"/>
-        </w:numPr>
-        <w:ind w:leftChars="0"/>
-      </w:pPr>
-      <w:r>
-        <w:rPr>
-          <w:rFonts w:hint="eastAsia"/>
-        </w:rPr>
-        <w:t>C</w:t>
-      </w:r>
-      <w:r>
-        <w:t>ourse List</w:t>
-      </w:r>
-      <w:r>
-        <w:rPr>
-          <w:rFonts w:hint="eastAsia"/>
-        </w:rPr>
-        <w:t xml:space="preserve">    </w:t>
-      </w:r>
-      <w:r>
-        <w:rPr>
-          <w:rFonts w:hint="eastAsia"/>
-        </w:rPr>
-        <w:t>頁面：顯示該補習班所有課程</w:t>
-      </w:r>
-    </w:p>
-    <w:p>
-      <w:pPr>
-        <w:pStyle w:val="ab"/>
-        <w:numPr>
-          <w:ilvl w:val="0"/>
-          <w:numId w:val="3"/>
-        </w:numPr>
-        <w:ind w:leftChars="0"/>
-      </w:pPr>
-      <w:r>
-        <w:rPr>
-          <w:rFonts w:hint="eastAsia"/>
-        </w:rPr>
-        <w:t>S</w:t>
-      </w:r>
-      <w:r>
-        <w:t xml:space="preserve">tudent List   </w:t>
-      </w:r>
-      <w:r>
-        <w:rPr>
-          <w:rFonts w:hint="eastAsia"/>
-        </w:rPr>
-        <w:t>頁面：顯示該補習班所有學生</w:t>
-      </w:r>
-    </w:p>
-    <w:p>
-      <w:pPr>
-        <w:pStyle w:val="ab"/>
-        <w:numPr>
-          <w:ilvl w:val="0"/>
-          <w:numId w:val="3"/>
-        </w:numPr>
-        <w:ind w:leftChars="0"/>
-      </w:pPr>
-      <w:r>
-        <w:rPr>
-          <w:rFonts w:hint="eastAsia"/>
-        </w:rPr>
-        <w:t>Messa</w:t>
-      </w:r>
-      <w:r>
-        <w:t>ge State</w:t>
-      </w:r>
-      <w:r>
-        <w:rPr>
-          <w:rFonts w:hint="eastAsia"/>
-        </w:rPr>
-        <w:t xml:space="preserve"> </w:t>
-      </w:r>
-      <w:r>
-        <w:rPr>
-          <w:rFonts w:hint="eastAsia"/>
-        </w:rPr>
-        <w:t>頁面：顯示該補習班所有簡訊狀態</w:t>
-      </w:r>
-    </w:p>
-    <w:p>
-      <w:pPr>
-        <w:pStyle w:val="ab"/>
-        <w:numPr>
-          <w:ilvl w:val="0"/>
-          <w:numId w:val="3"/>
-        </w:numPr>
-        <w:ind w:leftChars="0"/>
-        <w:rPr>
-          <w:rFonts w:hint="eastAsia"/>
-        </w:rPr>
-      </w:pPr>
-      <w:r>
-        <w:rPr>
-          <w:rFonts w:hint="eastAsia"/>
-        </w:rPr>
-        <w:t xml:space="preserve">System Setting </w:t>
-      </w:r>
-      <w:r>
-        <w:rPr>
-          <w:rFonts w:hint="eastAsia"/>
-        </w:rPr>
-        <w:t>頁面：顯示本系統設定畫面、簡訊發送測試功能等</w:t>
-      </w:r>
-    </w:p>
-    <w:p>
-      <w:pPr>
-        <w:pStyle w:val="1"/>
-        <w:spacing w:line="480" w:lineRule="auto"/>
-        <w:ind w:firstLineChars="50" w:firstLine="220"/>
         <w:rPr>
           <w:rStyle w:val="10"/>
           <w:b/>
@@ -2031,19 +1948,312 @@
           <w:sz w:val="44"/>
           <w:szCs w:val="44"/>
         </w:rPr>
-      </w:pPr>
-      <w:r>
-        <w:rPr>
-          <w:rStyle w:val="10"/>
-          <w:rFonts w:hint="eastAsia"/>
-          <w:b/>
-          <w:bCs/>
-          <w:sz w:val="44"/>
-          <w:szCs w:val="44"/>
+        <w:t>ubpage</w:t>
+      </w:r>
+    </w:p>
+    <w:p>
+      <w:pPr>
+        <w:pStyle w:val="ab"/>
+        <w:numPr>
+          <w:ilvl w:val="0"/>
+          <w:numId w:val="3"/>
+        </w:numPr>
+        <w:ind w:leftChars="0"/>
+      </w:pPr>
+      <w:r>
+        <w:rPr>
+          <w:rFonts w:hint="eastAsia"/>
+        </w:rPr>
+        <w:t>Course List</w:t>
+      </w:r>
+    </w:p>
+    <w:p>
+      <w:pPr>
+        <w:pStyle w:val="ab"/>
+        <w:numPr>
+          <w:ilvl w:val="1"/>
+          <w:numId w:val="3"/>
+        </w:numPr>
+        <w:ind w:leftChars="0"/>
+      </w:pPr>
+      <w:r>
+        <w:rPr>
+          <w:rFonts w:hint="eastAsia"/>
+        </w:rPr>
+        <w:t>以</w:t>
+      </w:r>
+      <w:r>
+        <w:rPr>
+          <w:rFonts w:hint="eastAsia"/>
+        </w:rPr>
+        <w:t>D</w:t>
+      </w:r>
+      <w:r>
+        <w:t>iv</w:t>
+      </w:r>
+      <w:r>
+        <w:rPr>
+          <w:rFonts w:hint="eastAsia"/>
+        </w:rPr>
+        <w:t>迴圈方式顯示所有課程內容</w:t>
+      </w:r>
+    </w:p>
+    <w:p>
+      <w:pPr>
+        <w:pStyle w:val="ab"/>
+        <w:numPr>
+          <w:ilvl w:val="1"/>
+          <w:numId w:val="3"/>
+        </w:numPr>
+        <w:ind w:leftChars="0"/>
+      </w:pPr>
+      <w:r>
+        <w:rPr>
+          <w:rFonts w:hint="eastAsia"/>
+        </w:rPr>
+        <w:t>允許新增</w:t>
+      </w:r>
+      <w:r>
+        <w:rPr>
+          <w:rFonts w:hint="eastAsia"/>
+        </w:rPr>
+        <w:t>、刪除</w:t>
+      </w:r>
+      <w:r>
+        <w:rPr>
+          <w:rFonts w:hint="eastAsia"/>
+        </w:rPr>
+        <w:t>課程</w:t>
+      </w:r>
+    </w:p>
+    <w:p>
+      <w:pPr>
+        <w:pStyle w:val="ab"/>
+        <w:numPr>
+          <w:ilvl w:val="1"/>
+          <w:numId w:val="3"/>
+        </w:numPr>
+        <w:ind w:leftChars="0"/>
+      </w:pPr>
+      <w:r>
+        <w:rPr>
+          <w:rFonts w:hint="eastAsia"/>
+        </w:rPr>
+        <w:t>允許查詢特定班級內的學生名單</w:t>
+      </w:r>
+    </w:p>
+    <w:p>
+      <w:pPr>
+        <w:pStyle w:val="ab"/>
+        <w:numPr>
+          <w:ilvl w:val="0"/>
+          <w:numId w:val="3"/>
+        </w:numPr>
+        <w:ind w:leftChars="0"/>
+      </w:pPr>
+      <w:r>
+        <w:rPr>
+          <w:rFonts w:hint="eastAsia"/>
         </w:rPr>
         <w:t>S</w:t>
       </w:r>
       <w:r>
+        <w:t>tudent List</w:t>
+      </w:r>
+    </w:p>
+    <w:p>
+      <w:pPr>
+        <w:pStyle w:val="ab"/>
+        <w:numPr>
+          <w:ilvl w:val="1"/>
+          <w:numId w:val="3"/>
+        </w:numPr>
+        <w:ind w:leftChars="0"/>
+      </w:pPr>
+      <w:r>
+        <w:rPr>
+          <w:rFonts w:hint="eastAsia"/>
+        </w:rPr>
+        <w:t>以</w:t>
+      </w:r>
+      <w:r>
+        <w:rPr>
+          <w:rFonts w:hint="eastAsia"/>
+        </w:rPr>
+        <w:t>Table</w:t>
+      </w:r>
+      <w:r>
+        <w:rPr>
+          <w:rFonts w:hint="eastAsia"/>
+        </w:rPr>
+        <w:t>迴圈方式顯示所有學生名單</w:t>
+      </w:r>
+    </w:p>
+    <w:p>
+      <w:pPr>
+        <w:pStyle w:val="ab"/>
+        <w:numPr>
+          <w:ilvl w:val="1"/>
+          <w:numId w:val="3"/>
+        </w:numPr>
+        <w:ind w:leftChars="0"/>
+      </w:pPr>
+      <w:r>
+        <w:rPr>
+          <w:rFonts w:hint="eastAsia"/>
+        </w:rPr>
+        <w:t>顯示條碼、個人基本資訊等</w:t>
+      </w:r>
+    </w:p>
+    <w:p>
+      <w:pPr>
+        <w:pStyle w:val="ab"/>
+        <w:numPr>
+          <w:ilvl w:val="0"/>
+          <w:numId w:val="3"/>
+        </w:numPr>
+        <w:ind w:leftChars="0"/>
+      </w:pPr>
+      <w:r>
+        <w:rPr>
+          <w:rFonts w:hint="eastAsia"/>
+        </w:rPr>
+        <w:t>M</w:t>
+      </w:r>
+      <w:r>
+        <w:t>essage State</w:t>
+      </w:r>
+    </w:p>
+    <w:p>
+      <w:pPr>
+        <w:pStyle w:val="ab"/>
+        <w:numPr>
+          <w:ilvl w:val="1"/>
+          <w:numId w:val="3"/>
+        </w:numPr>
+        <w:ind w:leftChars="0"/>
+      </w:pPr>
+      <w:r>
+        <w:rPr>
+          <w:rFonts w:hint="eastAsia"/>
+        </w:rPr>
+        <w:t>以</w:t>
+      </w:r>
+      <w:r>
+        <w:rPr>
+          <w:rFonts w:hint="eastAsia"/>
+        </w:rPr>
+        <w:t>Table</w:t>
+      </w:r>
+      <w:r>
+        <w:rPr>
+          <w:rFonts w:hint="eastAsia"/>
+        </w:rPr>
+        <w:t>迴圈方式顯示所有訊息狀態</w:t>
+      </w:r>
+    </w:p>
+    <w:p>
+      <w:pPr>
+        <w:pStyle w:val="ab"/>
+        <w:numPr>
+          <w:ilvl w:val="1"/>
+          <w:numId w:val="3"/>
+        </w:numPr>
+        <w:ind w:leftChars="0"/>
+      </w:pPr>
+      <w:r>
+        <w:rPr>
+          <w:rFonts w:hint="eastAsia"/>
+        </w:rPr>
+        <w:t>顯示家長電話、簡訊內容、發送狀態等</w:t>
+      </w:r>
+    </w:p>
+    <w:p>
+      <w:pPr>
+        <w:pStyle w:val="ab"/>
+        <w:numPr>
+          <w:ilvl w:val="0"/>
+          <w:numId w:val="3"/>
+        </w:numPr>
+        <w:ind w:leftChars="0"/>
+      </w:pPr>
+      <w:r>
+        <w:rPr>
+          <w:rFonts w:hint="eastAsia"/>
+        </w:rPr>
+        <w:t>S</w:t>
+      </w:r>
+      <w:r>
+        <w:t>ystem Setting</w:t>
+      </w:r>
+    </w:p>
+    <w:p>
+      <w:pPr>
+        <w:pStyle w:val="ab"/>
+        <w:numPr>
+          <w:ilvl w:val="1"/>
+          <w:numId w:val="3"/>
+        </w:numPr>
+        <w:ind w:leftChars="0"/>
+      </w:pPr>
+      <w:r>
+        <w:t>Webix</w:t>
+      </w:r>
+      <w:r>
+        <w:rPr>
+          <w:rFonts w:hint="eastAsia"/>
+        </w:rPr>
+        <w:t>測試用</w:t>
+      </w:r>
+      <w:r>
+        <w:rPr>
+          <w:rFonts w:hint="eastAsia"/>
+        </w:rPr>
+        <w:t>F</w:t>
+      </w:r>
+      <w:r>
+        <w:t>orm</w:t>
+      </w:r>
+    </w:p>
+    <w:p>
+      <w:pPr>
+        <w:pStyle w:val="ab"/>
+        <w:numPr>
+          <w:ilvl w:val="1"/>
+          <w:numId w:val="3"/>
+        </w:numPr>
+        <w:ind w:leftChars="0"/>
+      </w:pPr>
+      <w:r>
+        <w:rPr>
+          <w:rFonts w:hint="eastAsia"/>
+        </w:rPr>
+        <w:t>S</w:t>
+      </w:r>
+      <w:r>
+        <w:t xml:space="preserve">end2me API </w:t>
+      </w:r>
+      <w:r>
+        <w:rPr>
+          <w:rFonts w:hint="eastAsia"/>
+        </w:rPr>
+        <w:t>測試用</w:t>
+      </w:r>
+      <w:r>
+        <w:rPr>
+          <w:rFonts w:hint="eastAsia"/>
+        </w:rPr>
+        <w:t xml:space="preserve"> F</w:t>
+      </w:r>
+      <w:r>
+        <w:t>orm</w:t>
+      </w:r>
+    </w:p>
+    <w:p>
+      <w:pPr>
+        <w:pStyle w:val="1"/>
+        <w:spacing w:line="480" w:lineRule="auto"/>
+        <w:ind w:firstLineChars="50" w:firstLine="220"/>
         <w:rPr>
           <w:rStyle w:val="10"/>
           <w:b/>
@@ -2051,303 +2261,8 @@
           <w:sz w:val="44"/>
           <w:szCs w:val="44"/>
         </w:rPr>
-        <w:t>ubpage</w:t>
-      </w:r>
-    </w:p>
-    <w:p>
-      <w:pPr>
-        <w:pStyle w:val="ab"/>
-        <w:numPr>
-          <w:ilvl w:val="0"/>
-          <w:numId w:val="3"/>
-        </w:numPr>
-        <w:ind w:leftChars="0"/>
-      </w:pPr>
-      <w:r>
-        <w:rPr>
-          <w:rFonts w:hint="eastAsia"/>
-        </w:rPr>
-        <w:t>Course List</w:t>
-      </w:r>
-    </w:p>
-    <w:p>
-      <w:pPr>
-        <w:pStyle w:val="ab"/>
-        <w:numPr>
-          <w:ilvl w:val="1"/>
-          <w:numId w:val="3"/>
-        </w:numPr>
-        <w:ind w:leftChars="0"/>
-        <w:rPr>
-          <w:rFonts w:hint="eastAsia"/>
-        </w:rPr>
-      </w:pPr>
-      <w:r>
-        <w:rPr>
-          <w:rFonts w:hint="eastAsia"/>
-        </w:rPr>
-        <w:t>以</w:t>
-      </w:r>
-      <w:r>
-        <w:rPr>
-          <w:rFonts w:hint="eastAsia"/>
-        </w:rPr>
-        <w:t>D</w:t>
-      </w:r>
-      <w:r>
-        <w:t>iv</w:t>
-      </w:r>
-      <w:r>
-        <w:rPr>
-          <w:rFonts w:hint="eastAsia"/>
-        </w:rPr>
-        <w:t>迴圈方式顯示所有課程內容</w:t>
-      </w:r>
-    </w:p>
-    <w:p>
-      <w:pPr>
-        <w:pStyle w:val="ab"/>
-        <w:numPr>
-          <w:ilvl w:val="1"/>
-          <w:numId w:val="3"/>
-        </w:numPr>
-        <w:ind w:leftChars="0"/>
-      </w:pPr>
-      <w:r>
-        <w:rPr>
-          <w:rFonts w:hint="eastAsia"/>
-        </w:rPr>
-        <w:t>允許新增課程</w:t>
-      </w:r>
-    </w:p>
-    <w:p>
-      <w:pPr>
-        <w:pStyle w:val="ab"/>
-        <w:numPr>
-          <w:ilvl w:val="1"/>
-          <w:numId w:val="3"/>
-        </w:numPr>
-        <w:ind w:leftChars="0"/>
-      </w:pPr>
-      <w:r>
-        <w:rPr>
-          <w:rFonts w:hint="eastAsia"/>
-        </w:rPr>
-        <w:t>允許查詢特定班級內的學生名單</w:t>
-      </w:r>
-    </w:p>
-    <w:p>
-      <w:pPr>
-        <w:pStyle w:val="ab"/>
-        <w:numPr>
-          <w:ilvl w:val="0"/>
-          <w:numId w:val="3"/>
-        </w:numPr>
-        <w:ind w:leftChars="0"/>
-      </w:pPr>
-      <w:r>
-        <w:rPr>
-          <w:rFonts w:hint="eastAsia"/>
-        </w:rPr>
-        <w:t>S</w:t>
-      </w:r>
-      <w:r>
-        <w:t>tudent List</w:t>
-      </w:r>
-    </w:p>
-    <w:p>
-      <w:pPr>
-        <w:pStyle w:val="ab"/>
-        <w:numPr>
-          <w:ilvl w:val="1"/>
-          <w:numId w:val="3"/>
-        </w:numPr>
-        <w:ind w:leftChars="0"/>
-      </w:pPr>
-      <w:r>
-        <w:rPr>
-          <w:rFonts w:hint="eastAsia"/>
-        </w:rPr>
-        <w:t>以</w:t>
-      </w:r>
-      <w:r>
-        <w:rPr>
-          <w:rFonts w:hint="eastAsia"/>
-        </w:rPr>
-        <w:t>Table</w:t>
-      </w:r>
-      <w:r>
-        <w:rPr>
-          <w:rFonts w:hint="eastAsia"/>
-        </w:rPr>
-        <w:t>迴圈方式顯示所有學生名單</w:t>
-      </w:r>
-    </w:p>
-    <w:p>
-      <w:pPr>
-        <w:pStyle w:val="ab"/>
-        <w:numPr>
-          <w:ilvl w:val="1"/>
-          <w:numId w:val="3"/>
-        </w:numPr>
-        <w:ind w:leftChars="0"/>
-      </w:pPr>
-      <w:r>
-        <w:rPr>
-          <w:rFonts w:hint="eastAsia"/>
-        </w:rPr>
-        <w:t>顯示條碼、個人基本資訊等</w:t>
-      </w:r>
-    </w:p>
-    <w:p>
-      <w:pPr>
-        <w:pStyle w:val="ab"/>
-        <w:numPr>
-          <w:ilvl w:val="0"/>
-          <w:numId w:val="3"/>
-        </w:numPr>
-        <w:ind w:leftChars="0"/>
-      </w:pPr>
-      <w:r>
-        <w:rPr>
-          <w:rFonts w:hint="eastAsia"/>
-        </w:rPr>
-        <w:t>M</w:t>
-      </w:r>
-      <w:r>
-        <w:t>essage State</w:t>
-      </w:r>
-    </w:p>
-    <w:p>
-      <w:pPr>
-        <w:pStyle w:val="ab"/>
-        <w:numPr>
-          <w:ilvl w:val="1"/>
-          <w:numId w:val="3"/>
-        </w:numPr>
-        <w:ind w:leftChars="0"/>
-      </w:pPr>
-      <w:r>
-        <w:rPr>
-          <w:rFonts w:hint="eastAsia"/>
-        </w:rPr>
-        <w:t>以</w:t>
-      </w:r>
-      <w:r>
-        <w:rPr>
-          <w:rFonts w:hint="eastAsia"/>
-        </w:rPr>
-        <w:t>Table</w:t>
-      </w:r>
-      <w:r>
-        <w:rPr>
-          <w:rFonts w:hint="eastAsia"/>
-        </w:rPr>
-        <w:t>迴圈方式顯示所有訊息狀態</w:t>
-      </w:r>
-    </w:p>
-    <w:p>
-      <w:pPr>
-        <w:pStyle w:val="ab"/>
-        <w:numPr>
-          <w:ilvl w:val="1"/>
-          <w:numId w:val="3"/>
-        </w:numPr>
-        <w:ind w:leftChars="0"/>
-      </w:pPr>
-      <w:r>
-        <w:rPr>
-          <w:rFonts w:hint="eastAsia"/>
-        </w:rPr>
-        <w:t>顯示家長電話、簡訊內容、發送狀態等</w:t>
-      </w:r>
-    </w:p>
-    <w:p>
-      <w:pPr>
-        <w:pStyle w:val="ab"/>
-        <w:numPr>
-          <w:ilvl w:val="0"/>
-          <w:numId w:val="3"/>
-        </w:numPr>
-        <w:ind w:leftChars="0"/>
-      </w:pPr>
-      <w:r>
-        <w:rPr>
-          <w:rFonts w:hint="eastAsia"/>
-        </w:rPr>
-        <w:t>S</w:t>
-      </w:r>
-      <w:r>
-        <w:t>ystem Setting</w:t>
-      </w:r>
-    </w:p>
-    <w:p>
-      <w:pPr>
-        <w:pStyle w:val="ab"/>
-        <w:numPr>
-          <w:ilvl w:val="1"/>
-          <w:numId w:val="3"/>
-        </w:numPr>
-        <w:ind w:leftChars="0"/>
-      </w:pPr>
-      <w:r>
-        <w:t>Webix</w:t>
-      </w:r>
-      <w:r>
-        <w:rPr>
-          <w:rFonts w:hint="eastAsia"/>
-        </w:rPr>
-        <w:t>測試用</w:t>
-      </w:r>
-      <w:r>
-        <w:rPr>
-          <w:rFonts w:hint="eastAsia"/>
-        </w:rPr>
-        <w:t>F</w:t>
-      </w:r>
-      <w:r>
-        <w:t>orm</w:t>
-      </w:r>
-    </w:p>
-    <w:p>
-      <w:pPr>
-        <w:pStyle w:val="ab"/>
-        <w:numPr>
-          <w:ilvl w:val="1"/>
-          <w:numId w:val="3"/>
-        </w:numPr>
-        <w:ind w:leftChars="0"/>
-      </w:pPr>
-      <w:r>
-        <w:rPr>
-          <w:rFonts w:hint="eastAsia"/>
-        </w:rPr>
-        <w:t>S</w:t>
-      </w:r>
-      <w:r>
-        <w:t xml:space="preserve">end2me API </w:t>
-      </w:r>
-      <w:r>
-        <w:rPr>
-          <w:rFonts w:hint="eastAsia"/>
-        </w:rPr>
-        <w:t>測試用</w:t>
-      </w:r>
-      <w:r>
-        <w:rPr>
-          <w:rFonts w:hint="eastAsia"/>
-        </w:rPr>
-        <w:t xml:space="preserve"> F</w:t>
-      </w:r>
-      <w:r>
-        <w:t>orm</w:t>
-      </w:r>
-    </w:p>
-    <w:p>
-      <w:pPr>
-        <w:pStyle w:val="1"/>
-        <w:spacing w:line="480" w:lineRule="auto"/>
-        <w:ind w:firstLineChars="50" w:firstLine="220"/>
+      </w:pPr>
+      <w:r>
         <w:rPr>
           <w:rStyle w:val="10"/>
           <w:b/>
@@ -2355,15 +2270,6 @@
           <w:sz w:val="44"/>
           <w:szCs w:val="44"/>
         </w:rPr>
-      </w:pPr>
-      <w:r>
-        <w:rPr>
-          <w:rStyle w:val="10"/>
-          <w:b/>
-          <w:bCs/>
-          <w:sz w:val="44"/>
-          <w:szCs w:val="44"/>
-        </w:rPr>
         <w:t>Target</w:t>
       </w:r>
     </w:p>
@@ -2396,7 +2302,7 @@
         <w:rPr>
           <w:rFonts w:hint="eastAsia"/>
         </w:rPr>
-        <w:t>刪除課程</w:t>
+        <w:t>課程內的學生名單，列印時，能夠成為規範中的樣式</w:t>
       </w:r>
     </w:p>
     <w:p>
@@ -2412,7 +2318,7 @@
         <w:rPr>
           <w:rFonts w:hint="eastAsia"/>
         </w:rPr>
-        <w:t>課程內的學生名單，列印時，能夠成為規範中的樣式</w:t>
+        <w:t>編輯學生</w:t>
       </w:r>
     </w:p>
     <w:p>
@@ -2428,7 +2334,7 @@
         <w:rPr>
           <w:rFonts w:hint="eastAsia"/>
         </w:rPr>
-        <w:t>編輯學生</w:t>
+        <w:t>編輯課程</w:t>
       </w:r>
     </w:p>
     <w:p>
@@ -2444,7 +2350,10 @@
         <w:rPr>
           <w:rFonts w:hint="eastAsia"/>
         </w:rPr>
-        <w:t>編輯課程</w:t>
+        <w:t>M</w:t>
+      </w:r>
+      <w:r>
+        <w:t>idware For every Page</w:t>
       </w:r>
     </w:p>
     <w:p>
@@ -2460,28 +2369,6 @@
         <w:rPr>
           <w:rFonts w:hint="eastAsia"/>
         </w:rPr>
-        <w:t>M</w:t>
-      </w:r>
-      <w:r>
-        <w:t>idware For every Page</w:t>
-      </w:r>
-    </w:p>
-    <w:p>
-      <w:pPr>
-        <w:pStyle w:val="ab"/>
-        <w:numPr>
-          <w:ilvl w:val="0"/>
-          <w:numId w:val="5"/>
-        </w:numPr>
-        <w:ind w:leftChars="0"/>
-        <w:rPr>
-          <w:rFonts w:hint="eastAsia"/>
-        </w:rPr>
-      </w:pPr>
-      <w:r>
-        <w:rPr>
-          <w:rFonts w:hint="eastAsia"/>
-        </w:rPr>
         <w:t>匯入</w:t>
       </w:r>
       <w:r>
@@ -2499,8 +2386,6 @@
         </w:rPr>
         <w:t>表格</w:t>
       </w:r>
-      <w:bookmarkStart w:id="6" w:name="_GoBack"/>
-      <w:bookmarkEnd w:id="6"/>
     </w:p>
     <w:sectPr>
       <w:pgSz w:w="11906" w:h="16838" w:code="9"/>

</xml_diff>

<commit_message>
Using Jquery + Boostrap PopupWindow
Practice for this
</commit_message>
<xml_diff>
--- a/SmsLaravelInfo.docx
+++ b/SmsLaravelInfo.docx
@@ -2468,14 +2468,6 @@
         </w:rPr>
         <w:t>3</w:t>
       </w:r>
-      <w:r>
-        <w:rPr>
-          <w:rStyle w:val="10"/>
-          <w:sz w:val="24"/>
-          <w:szCs w:val="24"/>
-        </w:rPr>
-        <w:t>~</w:t>
-      </w:r>
     </w:p>
     <w:p>
       <w:pPr>
@@ -2563,6 +2555,13 @@
         </w:rPr>
         <w:t>MessageMigrate &amp; Seeder</w:t>
       </w:r>
+    </w:p>
+    <w:p>
+      <w:pPr>
+        <w:rPr>
+          <w:rFonts w:hint="eastAsia"/>
+        </w:rPr>
+      </w:pPr>
     </w:p>
     <w:p>
       <w:pPr>
@@ -2927,6 +2926,9 @@
           <w:numId w:val="3"/>
         </w:numPr>
         <w:ind w:leftChars="0"/>
+        <w:rPr>
+          <w:rFonts w:hint="eastAsia"/>
+        </w:rPr>
       </w:pPr>
       <w:r>
         <w:rPr>
@@ -2946,6 +2948,8 @@
         </w:rPr>
         <w:t>程式碼</w:t>
       </w:r>
+      <w:bookmarkStart w:id="6" w:name="_GoBack"/>
+      <w:bookmarkEnd w:id="6"/>
     </w:p>
     <w:p>
       <w:pPr>
@@ -3024,8 +3028,6 @@
         </w:numPr>
         <w:ind w:leftChars="0"/>
       </w:pPr>
-      <w:bookmarkStart w:id="6" w:name="_GoBack"/>
-      <w:bookmarkEnd w:id="6"/>
       <w:r>
         <w:rPr>
           <w:rFonts w:hint="eastAsia"/>

</xml_diff>

<commit_message>
Update -SmsLaravelInfo.docx 加入的新的Feature Page
-新增PHP Sample Code
位置 app/Smsapi/testSmsLumen.php
模擬發送簡訊的PHP CODE
</commit_message>
<xml_diff>
--- a/SmsLaravelInfo.docx
+++ b/SmsLaravelInfo.docx
@@ -3776,8 +3776,6 @@
         </w:rPr>
         <w:t>25</w:t>
       </w:r>
-      <w:bookmarkStart w:id="6" w:name="_GoBack"/>
-      <w:bookmarkEnd w:id="6"/>
     </w:p>
     <w:p>
       <w:pPr>
@@ -3802,13 +3800,7 @@
       </w:r>
     </w:p>
     <w:p/>
-    <w:p>
-      <w:pPr>
-        <w:rPr>
-          <w:rFonts w:hint="eastAsia"/>
-        </w:rPr>
-      </w:pPr>
-    </w:p>
+    <w:p/>
     <w:p>
       <w:pPr>
         <w:pStyle w:val="1"/>
@@ -4172,13 +4164,7 @@
       </w:r>
     </w:p>
     <w:p/>
-    <w:p>
-      <w:pPr>
-        <w:rPr>
-          <w:rFonts w:hint="eastAsia"/>
-        </w:rPr>
-      </w:pPr>
-    </w:p>
+    <w:p/>
     <w:p>
       <w:pPr>
         <w:pStyle w:val="1"/>
@@ -4347,6 +4333,737 @@
       </w:r>
     </w:p>
     <w:p/>
+    <w:p/>
+    <w:p/>
+    <w:p/>
+    <w:p/>
+    <w:p/>
+    <w:p>
+      <w:pPr>
+        <w:pStyle w:val="1"/>
+        <w:spacing w:line="480" w:lineRule="auto"/>
+        <w:ind w:firstLineChars="50" w:firstLine="220"/>
+        <w:rPr>
+          <w:rStyle w:val="10"/>
+          <w:sz w:val="24"/>
+          <w:szCs w:val="24"/>
+        </w:rPr>
+      </w:pPr>
+      <w:r>
+        <w:rPr>
+          <w:rStyle w:val="10"/>
+          <w:rFonts w:hint="eastAsia"/>
+          <w:b/>
+          <w:bCs/>
+          <w:sz w:val="44"/>
+          <w:szCs w:val="44"/>
+        </w:rPr>
+        <w:lastRenderedPageBreak/>
+        <w:t>Feature</w:t>
+      </w:r>
+      <w:r>
+        <w:rPr>
+          <w:rStyle w:val="10"/>
+          <w:b/>
+          <w:bCs/>
+          <w:sz w:val="44"/>
+          <w:szCs w:val="44"/>
+        </w:rPr>
+        <w:t xml:space="preserve">                     </w:t>
+      </w:r>
+      <w:r>
+        <w:rPr>
+          <w:rStyle w:val="10"/>
+          <w:sz w:val="24"/>
+          <w:szCs w:val="24"/>
+        </w:rPr>
+        <w:t>2015/0</w:t>
+      </w:r>
+      <w:r>
+        <w:rPr>
+          <w:rStyle w:val="10"/>
+          <w:sz w:val="24"/>
+          <w:szCs w:val="24"/>
+        </w:rPr>
+        <w:t>6/09</w:t>
+      </w:r>
+    </w:p>
+    <w:p>
+      <w:pPr>
+        <w:pStyle w:val="ab"/>
+        <w:numPr>
+          <w:ilvl w:val="0"/>
+          <w:numId w:val="8"/>
+        </w:numPr>
+        <w:ind w:leftChars="0"/>
+      </w:pPr>
+      <w:r>
+        <w:rPr>
+          <w:rFonts w:hint="eastAsia"/>
+        </w:rPr>
+        <w:t>程式碼多處加入註解</w:t>
+      </w:r>
+    </w:p>
+    <w:p>
+      <w:pPr>
+        <w:pStyle w:val="ab"/>
+        <w:numPr>
+          <w:ilvl w:val="0"/>
+          <w:numId w:val="8"/>
+        </w:numPr>
+        <w:ind w:leftChars="0"/>
+      </w:pPr>
+      <w:r>
+        <w:rPr>
+          <w:rFonts w:hint="eastAsia"/>
+        </w:rPr>
+        <w:t>加入新的</w:t>
+      </w:r>
+      <w:r>
+        <w:rPr>
+          <w:rFonts w:hint="eastAsia"/>
+        </w:rPr>
+        <w:t>C</w:t>
+      </w:r>
+      <w:r>
+        <w:t>lass app/Smsapi/SmsLumen.php</w:t>
+      </w:r>
+      <w:r>
+        <w:rPr>
+          <w:rFonts w:hint="eastAsia"/>
+        </w:rPr>
+        <w:t>用來連線至新的簡訊</w:t>
+      </w:r>
+      <w:r>
+        <w:rPr>
+          <w:rFonts w:hint="eastAsia"/>
+        </w:rPr>
+        <w:t>API</w:t>
+      </w:r>
+    </w:p>
+    <w:p>
+      <w:pPr>
+        <w:pStyle w:val="ab"/>
+        <w:numPr>
+          <w:ilvl w:val="0"/>
+          <w:numId w:val="8"/>
+        </w:numPr>
+        <w:ind w:leftChars="0"/>
+      </w:pPr>
+      <w:r>
+        <w:t>SmsLumen</w:t>
+      </w:r>
+      <w:r>
+        <w:t xml:space="preserve"> </w:t>
+      </w:r>
+      <w:r>
+        <w:rPr>
+          <w:rFonts w:hint="eastAsia"/>
+        </w:rPr>
+        <w:t>的</w:t>
+      </w:r>
+      <w:r>
+        <w:t>P</w:t>
+      </w:r>
+      <w:r>
+        <w:rPr>
+          <w:rFonts w:hint="eastAsia"/>
+        </w:rPr>
+        <w:t>HP</w:t>
+      </w:r>
+      <w:r>
+        <w:rPr>
+          <w:rFonts w:hint="eastAsia"/>
+        </w:rPr>
+        <w:t>範例</w:t>
+      </w:r>
+      <w:r>
+        <w:rPr>
+          <w:rFonts w:hint="eastAsia"/>
+        </w:rPr>
+        <w:t>位於</w:t>
+      </w:r>
+      <w:r>
+        <w:t>app/Smsapi/</w:t>
+      </w:r>
+      <w:r>
+        <w:t>testSmsLumen.php</w:t>
+      </w:r>
+    </w:p>
+    <w:p>
+      <w:pPr>
+        <w:pStyle w:val="ab"/>
+        <w:numPr>
+          <w:ilvl w:val="0"/>
+          <w:numId w:val="8"/>
+        </w:numPr>
+        <w:ind w:leftChars="0"/>
+        <w:rPr>
+          <w:rFonts w:hint="eastAsia"/>
+        </w:rPr>
+      </w:pPr>
+      <w:r>
+        <w:rPr>
+          <w:rFonts w:hint="eastAsia"/>
+        </w:rPr>
+        <w:t>新的</w:t>
+      </w:r>
+      <w:r>
+        <w:rPr>
+          <w:rFonts w:hint="eastAsia"/>
+        </w:rPr>
+        <w:t>API</w:t>
+      </w:r>
+      <w:r>
+        <w:rPr>
+          <w:rFonts w:hint="eastAsia"/>
+        </w:rPr>
+        <w:t>網址：</w:t>
+      </w:r>
+      <w:r>
+        <w:t>http://api2.send2me.cc/</w:t>
+      </w:r>
+    </w:p>
+    <w:p>
+      <w:pPr>
+        <w:pStyle w:val="ab"/>
+        <w:numPr>
+          <w:ilvl w:val="0"/>
+          <w:numId w:val="8"/>
+        </w:numPr>
+        <w:ind w:leftChars="0"/>
+      </w:pPr>
+      <w:r>
+        <w:rPr>
+          <w:rFonts w:hint="eastAsia"/>
+        </w:rPr>
+        <w:t>舊的簡訊</w:t>
+      </w:r>
+      <w:r>
+        <w:rPr>
+          <w:rFonts w:hint="eastAsia"/>
+        </w:rPr>
+        <w:t>(Send2me)</w:t>
+      </w:r>
+      <w:r>
+        <w:rPr>
+          <w:rFonts w:hint="eastAsia"/>
+        </w:rPr>
+        <w:t>仍然保留在</w:t>
+      </w:r>
+      <w:r>
+        <w:rPr>
+          <w:rFonts w:hint="eastAsia"/>
+        </w:rPr>
+        <w:t>app/</w:t>
+      </w:r>
+      <w:r>
+        <w:t>Smsapi/Sender.php</w:t>
+      </w:r>
+      <w:r>
+        <w:rPr>
+          <w:rFonts w:hint="eastAsia"/>
+        </w:rPr>
+        <w:t>，但是沒有使用</w:t>
+      </w:r>
+    </w:p>
+    <w:p>
+      <w:pPr>
+        <w:pStyle w:val="ab"/>
+        <w:numPr>
+          <w:ilvl w:val="0"/>
+          <w:numId w:val="8"/>
+        </w:numPr>
+        <w:ind w:leftChars="0"/>
+      </w:pPr>
+      <w:r>
+        <w:rPr>
+          <w:rFonts w:hint="eastAsia"/>
+        </w:rPr>
+        <w:t>目前所有使用</w:t>
+      </w:r>
+      <w:r>
+        <w:t>SmsLumen</w:t>
+      </w:r>
+      <w:r>
+        <w:rPr>
+          <w:rFonts w:hint="eastAsia"/>
+        </w:rPr>
+        <w:t xml:space="preserve"> API</w:t>
+      </w:r>
+      <w:r>
+        <w:rPr>
+          <w:rFonts w:hint="eastAsia"/>
+        </w:rPr>
+        <w:t>的功能，都是透過</w:t>
+      </w:r>
+      <w:r>
+        <w:rPr>
+          <w:rFonts w:hint="eastAsia"/>
+        </w:rPr>
+        <w:t>E</w:t>
+      </w:r>
+      <w:r>
+        <w:t>very8d</w:t>
+      </w:r>
+      <w:r>
+        <w:rPr>
+          <w:rFonts w:hint="eastAsia"/>
+        </w:rPr>
+        <w:t>傳送簡訊</w:t>
+      </w:r>
+    </w:p>
+    <w:p/>
+    <w:p/>
+    <w:p>
+      <w:pPr>
+        <w:pStyle w:val="1"/>
+        <w:spacing w:line="480" w:lineRule="auto"/>
+        <w:ind w:firstLineChars="50" w:firstLine="220"/>
+      </w:pPr>
+      <w:r>
+        <w:rPr>
+          <w:rStyle w:val="10"/>
+          <w:rFonts w:hint="eastAsia"/>
+          <w:b/>
+          <w:bCs/>
+          <w:sz w:val="44"/>
+          <w:szCs w:val="44"/>
+        </w:rPr>
+        <w:t>S</w:t>
+      </w:r>
+      <w:r>
+        <w:rPr>
+          <w:rStyle w:val="10"/>
+          <w:b/>
+          <w:bCs/>
+          <w:sz w:val="44"/>
+          <w:szCs w:val="44"/>
+        </w:rPr>
+        <w:t>ubpage</w:t>
+      </w:r>
+      <w:r>
+        <w:rPr>
+          <w:rStyle w:val="10"/>
+          <w:rFonts w:hint="eastAsia"/>
+          <w:b/>
+          <w:bCs/>
+          <w:sz w:val="44"/>
+          <w:szCs w:val="44"/>
+        </w:rPr>
+        <w:t xml:space="preserve"> F</w:t>
+      </w:r>
+      <w:r>
+        <w:rPr>
+          <w:rStyle w:val="10"/>
+          <w:b/>
+          <w:bCs/>
+          <w:sz w:val="44"/>
+          <w:szCs w:val="44"/>
+        </w:rPr>
+        <w:t xml:space="preserve">eature             </w:t>
+      </w:r>
+    </w:p>
+    <w:p>
+      <w:pPr>
+        <w:pStyle w:val="ab"/>
+        <w:numPr>
+          <w:ilvl w:val="0"/>
+          <w:numId w:val="3"/>
+        </w:numPr>
+        <w:ind w:leftChars="0"/>
+        <w:rPr>
+          <w:rFonts w:hint="eastAsia"/>
+        </w:rPr>
+      </w:pPr>
+      <w:r>
+        <w:t>Course List</w:t>
+      </w:r>
+    </w:p>
+    <w:p>
+      <w:pPr>
+        <w:pStyle w:val="ab"/>
+        <w:numPr>
+          <w:ilvl w:val="0"/>
+          <w:numId w:val="3"/>
+        </w:numPr>
+        <w:ind w:leftChars="0"/>
+      </w:pPr>
+      <w:r>
+        <w:rPr>
+          <w:rFonts w:hint="eastAsia"/>
+        </w:rPr>
+        <w:t>S</w:t>
+      </w:r>
+      <w:r>
+        <w:t>tudent List</w:t>
+      </w:r>
+    </w:p>
+    <w:p>
+      <w:pPr>
+        <w:pStyle w:val="ab"/>
+        <w:numPr>
+          <w:ilvl w:val="1"/>
+          <w:numId w:val="3"/>
+        </w:numPr>
+        <w:ind w:leftChars="0"/>
+      </w:pPr>
+      <w:r>
+        <w:rPr>
+          <w:rFonts w:hint="eastAsia"/>
+        </w:rPr>
+        <w:t>所有的測試簡訊按鈕都可以成功執行</w:t>
+      </w:r>
+    </w:p>
+    <w:p>
+      <w:pPr>
+        <w:pStyle w:val="ab"/>
+        <w:numPr>
+          <w:ilvl w:val="1"/>
+          <w:numId w:val="3"/>
+        </w:numPr>
+        <w:ind w:leftChars="0"/>
+      </w:pPr>
+      <w:r>
+        <w:rPr>
+          <w:rFonts w:hint="eastAsia"/>
+        </w:rPr>
+        <w:t>所有的測試簡訊按鈕都使用新的</w:t>
+      </w:r>
+      <w:r>
+        <w:rPr>
+          <w:rFonts w:hint="eastAsia"/>
+        </w:rPr>
+        <w:t>S</w:t>
+      </w:r>
+      <w:r>
+        <w:t xml:space="preserve">MS </w:t>
+      </w:r>
+      <w:r>
+        <w:rPr>
+          <w:rFonts w:hint="eastAsia"/>
+        </w:rPr>
+        <w:t>API</w:t>
+      </w:r>
+    </w:p>
+    <w:p>
+      <w:pPr>
+        <w:pStyle w:val="ab"/>
+        <w:numPr>
+          <w:ilvl w:val="0"/>
+          <w:numId w:val="3"/>
+        </w:numPr>
+        <w:ind w:leftChars="0"/>
+      </w:pPr>
+      <w:r>
+        <w:rPr>
+          <w:rFonts w:hint="eastAsia"/>
+        </w:rPr>
+        <w:t>M</w:t>
+      </w:r>
+      <w:r>
+        <w:t>essage State</w:t>
+      </w:r>
+    </w:p>
+    <w:p>
+      <w:pPr>
+        <w:pStyle w:val="ab"/>
+        <w:numPr>
+          <w:ilvl w:val="0"/>
+          <w:numId w:val="3"/>
+        </w:numPr>
+        <w:ind w:leftChars="0"/>
+      </w:pPr>
+      <w:r>
+        <w:rPr>
+          <w:rFonts w:hint="eastAsia"/>
+        </w:rPr>
+        <w:t>S</w:t>
+      </w:r>
+      <w:r>
+        <w:t>ystem Setting</w:t>
+      </w:r>
+    </w:p>
+    <w:p>
+      <w:pPr>
+        <w:pStyle w:val="ab"/>
+        <w:numPr>
+          <w:ilvl w:val="1"/>
+          <w:numId w:val="3"/>
+        </w:numPr>
+        <w:ind w:leftChars="0"/>
+      </w:pPr>
+      <w:r>
+        <w:rPr>
+          <w:rFonts w:hint="eastAsia"/>
+        </w:rPr>
+        <w:t>發送簡訊使用新的</w:t>
+      </w:r>
+      <w:r>
+        <w:rPr>
+          <w:rFonts w:hint="eastAsia"/>
+        </w:rPr>
+        <w:t>SMS API</w:t>
+      </w:r>
+    </w:p>
+    <w:p>
+      <w:pPr>
+        <w:pStyle w:val="ab"/>
+        <w:numPr>
+          <w:ilvl w:val="1"/>
+          <w:numId w:val="3"/>
+        </w:numPr>
+        <w:ind w:leftChars="0"/>
+      </w:pPr>
+      <w:r>
+        <w:rPr>
+          <w:rFonts w:hint="eastAsia"/>
+        </w:rPr>
+        <w:t>由於目前只串接</w:t>
+      </w:r>
+      <w:r>
+        <w:rPr>
+          <w:rFonts w:hint="eastAsia"/>
+        </w:rPr>
+        <w:t>E</w:t>
+      </w:r>
+      <w:r>
+        <w:t>very8d</w:t>
+      </w:r>
+      <w:r>
+        <w:rPr>
+          <w:rFonts w:hint="eastAsia"/>
+        </w:rPr>
+        <w:t>，所以無法設定發送來源</w:t>
+      </w:r>
+    </w:p>
+    <w:p>
+      <w:pPr>
+        <w:pStyle w:val="ab"/>
+        <w:numPr>
+          <w:ilvl w:val="1"/>
+          <w:numId w:val="3"/>
+        </w:numPr>
+        <w:ind w:leftChars="0"/>
+      </w:pPr>
+      <w:r>
+        <w:rPr>
+          <w:rFonts w:hint="eastAsia"/>
+        </w:rPr>
+        <w:t>即使使用者設定了發送來源，也不會有任何影響或效果</w:t>
+      </w:r>
+    </w:p>
+    <w:p/>
+    <w:p/>
+    <w:p>
+      <w:pPr>
+        <w:pStyle w:val="1"/>
+        <w:spacing w:line="480" w:lineRule="auto"/>
+        <w:ind w:firstLineChars="50" w:firstLine="220"/>
+        <w:rPr>
+          <w:rStyle w:val="10"/>
+          <w:b/>
+          <w:bCs/>
+          <w:sz w:val="44"/>
+          <w:szCs w:val="44"/>
+        </w:rPr>
+      </w:pPr>
+      <w:r>
+        <w:rPr>
+          <w:rStyle w:val="10"/>
+          <w:b/>
+          <w:bCs/>
+          <w:sz w:val="44"/>
+          <w:szCs w:val="44"/>
+        </w:rPr>
+        <w:t>Target</w:t>
+      </w:r>
+    </w:p>
+    <w:p>
+      <w:pPr>
+        <w:pStyle w:val="ab"/>
+        <w:numPr>
+          <w:ilvl w:val="0"/>
+          <w:numId w:val="5"/>
+        </w:numPr>
+        <w:ind w:leftChars="0"/>
+      </w:pPr>
+      <w:r>
+        <w:rPr>
+          <w:rFonts w:hint="eastAsia"/>
+        </w:rPr>
+        <w:t>新增課程與修改課程時，應該要使用</w:t>
+      </w:r>
+      <w:r>
+        <w:rPr>
+          <w:rFonts w:hint="eastAsia"/>
+        </w:rPr>
+        <w:t>T</w:t>
+      </w:r>
+      <w:r>
+        <w:t xml:space="preserve">imePicker </w:t>
+      </w:r>
+      <w:r>
+        <w:rPr>
+          <w:rFonts w:hint="eastAsia"/>
+        </w:rPr>
+        <w:t>。</w:t>
+      </w:r>
+    </w:p>
+    <w:p>
+      <w:pPr>
+        <w:pStyle w:val="ab"/>
+        <w:numPr>
+          <w:ilvl w:val="0"/>
+          <w:numId w:val="5"/>
+        </w:numPr>
+        <w:ind w:leftChars="0"/>
+      </w:pPr>
+      <w:r>
+        <w:rPr>
+          <w:rFonts w:hint="eastAsia"/>
+        </w:rPr>
+        <w:t>M</w:t>
+      </w:r>
+      <w:r>
+        <w:t>iddleware For every Page</w:t>
+      </w:r>
+    </w:p>
+    <w:p>
+      <w:pPr>
+        <w:pStyle w:val="ab"/>
+        <w:numPr>
+          <w:ilvl w:val="0"/>
+          <w:numId w:val="5"/>
+        </w:numPr>
+        <w:ind w:leftChars="0"/>
+      </w:pPr>
+      <w:r>
+        <w:rPr>
+          <w:rFonts w:hint="eastAsia"/>
+        </w:rPr>
+        <w:t>修改一些新增或修改的頁面，使用</w:t>
+      </w:r>
+      <w:r>
+        <w:rPr>
+          <w:rFonts w:hint="eastAsia"/>
+        </w:rPr>
+        <w:t>Jquery</w:t>
+      </w:r>
+    </w:p>
+    <w:p>
+      <w:pPr>
+        <w:pStyle w:val="ab"/>
+        <w:numPr>
+          <w:ilvl w:val="0"/>
+          <w:numId w:val="5"/>
+        </w:numPr>
+        <w:ind w:leftChars="0"/>
+      </w:pPr>
+      <w:r>
+        <w:rPr>
+          <w:rFonts w:hint="eastAsia"/>
+        </w:rPr>
+        <w:t>引入一些</w:t>
+      </w:r>
+      <w:r>
+        <w:rPr>
+          <w:rFonts w:hint="eastAsia"/>
+        </w:rPr>
+        <w:t>JS</w:t>
+      </w:r>
+      <w:r>
+        <w:rPr>
+          <w:rFonts w:hint="eastAsia"/>
+        </w:rPr>
+        <w:t>圖表</w:t>
+      </w:r>
+    </w:p>
+    <w:p>
+      <w:pPr>
+        <w:pStyle w:val="ab"/>
+        <w:numPr>
+          <w:ilvl w:val="0"/>
+          <w:numId w:val="5"/>
+        </w:numPr>
+        <w:ind w:leftChars="0"/>
+      </w:pPr>
+      <w:r>
+        <w:rPr>
+          <w:rFonts w:hint="eastAsia"/>
+        </w:rPr>
+        <w:t>創建外連的</w:t>
+      </w:r>
+      <w:r>
+        <w:rPr>
+          <w:rFonts w:hint="eastAsia"/>
+        </w:rPr>
+        <w:t>API</w:t>
+      </w:r>
+      <w:r>
+        <w:rPr>
+          <w:rFonts w:hint="eastAsia"/>
+        </w:rPr>
+        <w:t>，給手機用</w:t>
+      </w:r>
+    </w:p>
+    <w:p>
+      <w:pPr>
+        <w:pStyle w:val="ab"/>
+        <w:numPr>
+          <w:ilvl w:val="0"/>
+          <w:numId w:val="5"/>
+        </w:numPr>
+        <w:ind w:leftChars="0"/>
+      </w:pPr>
+      <w:r>
+        <w:rPr>
+          <w:rFonts w:hint="eastAsia"/>
+        </w:rPr>
+        <w:t>更新本文件的前面幾頁</w:t>
+      </w:r>
+    </w:p>
+    <w:p>
+      <w:pPr>
+        <w:pStyle w:val="ab"/>
+        <w:numPr>
+          <w:ilvl w:val="0"/>
+          <w:numId w:val="5"/>
+        </w:numPr>
+        <w:ind w:leftChars="0"/>
+      </w:pPr>
+      <w:r>
+        <w:rPr>
+          <w:rFonts w:hint="eastAsia"/>
+        </w:rPr>
+        <w:t>更新本文件的目錄及封面</w:t>
+      </w:r>
+    </w:p>
+    <w:p>
+      <w:pPr>
+        <w:pStyle w:val="ab"/>
+        <w:numPr>
+          <w:ilvl w:val="0"/>
+          <w:numId w:val="5"/>
+        </w:numPr>
+        <w:ind w:leftChars="0"/>
+      </w:pPr>
+      <w:r>
+        <w:rPr>
+          <w:rFonts w:hint="eastAsia"/>
+        </w:rPr>
+        <w:t>更新本文件的系統程式截圖</w:t>
+      </w:r>
+      <w:bookmarkStart w:id="6" w:name="_GoBack"/>
+      <w:bookmarkEnd w:id="6"/>
+    </w:p>
+    <w:p>
+      <w:pPr>
+        <w:rPr>
+          <w:rFonts w:hint="eastAsia"/>
+        </w:rPr>
+      </w:pPr>
+    </w:p>
     <w:p/>
     <w:p>
       <w:pPr>

</xml_diff>

<commit_message>
-System Setting 使用Gmail SMTP 新增一個Email發送的測試區塊
</commit_message>
<xml_diff>
--- a/SmsLaravelInfo.docx
+++ b/SmsLaravelInfo.docx
@@ -4613,7 +4613,39 @@
         <w:t>傳送簡訊</w:t>
       </w:r>
     </w:p>
-    <w:p/>
+    <w:p>
+      <w:pPr>
+        <w:pStyle w:val="ab"/>
+        <w:numPr>
+          <w:ilvl w:val="0"/>
+          <w:numId w:val="8"/>
+        </w:numPr>
+        <w:ind w:leftChars="0"/>
+      </w:pPr>
+      <w:r>
+        <w:rPr>
+          <w:rFonts w:hint="eastAsia"/>
+        </w:rPr>
+        <w:t>使用</w:t>
+      </w:r>
+      <w:r>
+        <w:rPr>
+          <w:rFonts w:hint="eastAsia"/>
+        </w:rPr>
+        <w:t>G</w:t>
+      </w:r>
+      <w:r>
+        <w:t>mail SMTP</w:t>
+      </w:r>
+    </w:p>
+    <w:p>
+      <w:pPr>
+        <w:ind w:left="220"/>
+        <w:rPr>
+          <w:rFonts w:hint="eastAsia"/>
+        </w:rPr>
+      </w:pPr>
+    </w:p>
     <w:p/>
     <w:p>
       <w:pPr>
@@ -4853,6 +4885,37 @@
         <w:t>即使使用者設定了發送來源，也不會有任何影響或效果</w:t>
       </w:r>
     </w:p>
+    <w:p>
+      <w:pPr>
+        <w:pStyle w:val="ab"/>
+        <w:numPr>
+          <w:ilvl w:val="1"/>
+          <w:numId w:val="3"/>
+        </w:numPr>
+        <w:ind w:leftChars="0"/>
+      </w:pPr>
+      <w:r>
+        <w:rPr>
+          <w:rFonts w:hint="eastAsia"/>
+        </w:rPr>
+        <w:t>新增一個</w:t>
+      </w:r>
+      <w:r>
+        <w:rPr>
+          <w:rFonts w:hint="eastAsia"/>
+        </w:rPr>
+        <w:t>E</w:t>
+      </w:r>
+      <w:r>
+        <w:t>mail</w:t>
+      </w:r>
+      <w:r>
+        <w:rPr>
+          <w:rFonts w:hint="eastAsia"/>
+        </w:rPr>
+        <w:t>發送的測試區塊</w:t>
+      </w:r>
+    </w:p>
     <w:p/>
     <w:p/>
     <w:p>
@@ -5047,6 +5110,9 @@
           <w:numId w:val="5"/>
         </w:numPr>
         <w:ind w:leftChars="0"/>
+        <w:rPr>
+          <w:rFonts w:hint="eastAsia"/>
+        </w:rPr>
       </w:pPr>
       <w:r>
         <w:rPr>
@@ -5057,14 +5123,6 @@
       <w:bookmarkStart w:id="6" w:name="_GoBack"/>
       <w:bookmarkEnd w:id="6"/>
     </w:p>
-    <w:p>
-      <w:pPr>
-        <w:rPr>
-          <w:rFonts w:hint="eastAsia"/>
-        </w:rPr>
-      </w:pPr>
-    </w:p>
-    <w:p/>
     <w:p>
       <w:pPr>
         <w:pStyle w:val="ab"/>

</xml_diff>

<commit_message>
Middleware for every page
</commit_message>
<xml_diff>
--- a/SmsLaravelInfo.docx
+++ b/SmsLaravelInfo.docx
@@ -82,8 +82,6 @@
         </w:rPr>
         <w:t xml:space="preserve">re                      </w:t>
       </w:r>
-      <w:bookmarkStart w:id="3" w:name="_GoBack"/>
-      <w:bookmarkEnd w:id="3"/>
       <w:r>
         <w:rPr>
           <w:rStyle w:val="10"/>
@@ -110,12 +108,12 @@
         </w:numPr>
         <w:ind w:leftChars="0"/>
       </w:pPr>
-      <w:bookmarkStart w:id="4" w:name="OLE_LINK11"/>
-      <w:bookmarkStart w:id="5" w:name="OLE_LINK9"/>
-      <w:bookmarkStart w:id="6" w:name="OLE_LINK10"/>
+      <w:bookmarkStart w:id="3" w:name="OLE_LINK11"/>
+      <w:bookmarkStart w:id="4" w:name="OLE_LINK9"/>
+      <w:bookmarkStart w:id="5" w:name="OLE_LINK10"/>
+      <w:bookmarkEnd w:id="3"/>
       <w:bookmarkEnd w:id="4"/>
       <w:bookmarkEnd w:id="5"/>
-      <w:bookmarkEnd w:id="6"/>
       <w:r>
         <w:t>使用</w:t>
       </w:r>
@@ -182,15 +180,11 @@
           <w:numId w:val="2"/>
         </w:numPr>
         <w:ind w:leftChars="0"/>
-        <w:rPr>
-          <w:rFonts w:hint="eastAsia"/>
-        </w:rPr>
-      </w:pPr>
-      <w:r>
-        <w:t>https://bitbucket.org/hchs0913/smslaravel</w:t>
-      </w:r>
-    </w:p>
-    <w:p/>
+      </w:pPr>
+      <w:r>
+        <w:t>https://bitbucket.org/Genki-Taiwan/smslaravel</w:t>
+      </w:r>
+    </w:p>
     <w:p/>
     <w:p>
       <w:pPr>
@@ -4404,6 +4398,14 @@
         </w:rPr>
         <w:t>2015/06/09</w:t>
       </w:r>
+      <w:r>
+        <w:rPr>
+          <w:rStyle w:val="10"/>
+          <w:sz w:val="24"/>
+          <w:szCs w:val="24"/>
+        </w:rPr>
+        <w:t>~25</w:t>
+      </w:r>
     </w:p>
     <w:p>
       <w:pPr>
@@ -4651,8 +4653,31 @@
     </w:p>
     <w:p>
       <w:pPr>
-        <w:ind w:left="220"/>
-      </w:pPr>
+        <w:pStyle w:val="ab"/>
+        <w:numPr>
+          <w:ilvl w:val="0"/>
+          <w:numId w:val="8"/>
+        </w:numPr>
+        <w:ind w:leftChars="0"/>
+      </w:pPr>
+      <w:r>
+        <w:rPr>
+          <w:rFonts w:hint="eastAsia"/>
+        </w:rPr>
+        <w:t>M</w:t>
+      </w:r>
+      <w:r>
+        <w:t>iddleware For every Page</w:t>
+      </w:r>
+    </w:p>
+    <w:p>
+      <w:pPr>
+        <w:rPr>
+          <w:rFonts w:hint="eastAsia"/>
+        </w:rPr>
+      </w:pPr>
+      <w:bookmarkStart w:id="6" w:name="_GoBack"/>
+      <w:bookmarkEnd w:id="6"/>
     </w:p>
     <w:p/>
     <w:p>
@@ -4976,25 +5001,6 @@
           <w:rFonts w:hint="eastAsia"/>
         </w:rPr>
         <w:t>。</w:t>
-      </w:r>
-    </w:p>
-    <w:p>
-      <w:pPr>
-        <w:pStyle w:val="ab"/>
-        <w:numPr>
-          <w:ilvl w:val="0"/>
-          <w:numId w:val="5"/>
-        </w:numPr>
-        <w:ind w:leftChars="0"/>
-      </w:pPr>
-      <w:r>
-        <w:rPr>
-          <w:rFonts w:hint="eastAsia"/>
-        </w:rPr>
-        <w:t>M</w:t>
-      </w:r>
-      <w:r>
-        <w:t>iddleware For every Page</w:t>
       </w:r>
     </w:p>
     <w:p>

</xml_diff>